<commit_message>
Update Resume to say Broomfield, CO instead of Kzoo
</commit_message>
<xml_diff>
--- a/Michael.Mickelson.Resume.docx
+++ b/Michael.Mickelson.Resume.docx
@@ -1,6 +1,6 @@
 
 <file path=word/document.xml><?xml version="1.0" encoding="utf-8"?>
-<w:document xmlns:wpc="http://schemas.microsoft.com/office/word/2010/wordprocessingCanvas" xmlns:cx="http://schemas.microsoft.com/office/drawing/2014/chartex" xmlns:cx1="http://schemas.microsoft.com/office/drawing/2015/9/8/chartex" xmlns:mc="http://schemas.openxmlformats.org/markup-compatibility/2006" xmlns:o="urn:schemas-microsoft-com:office:office" xmlns:r="http://schemas.openxmlformats.org/officeDocument/2006/relationships" xmlns:m="http://schemas.openxmlformats.org/officeDocument/2006/math" xmlns:v="urn:schemas-microsoft-com:vml" xmlns:wp14="http://schemas.microsoft.com/office/word/2010/wordprocessingDrawing" xmlns:wp="http://schemas.openxmlformats.org/drawingml/2006/wordprocessingDrawing" xmlns:w10="urn:schemas-microsoft-com:office:word" xmlns:w="http://schemas.openxmlformats.org/wordprocessingml/2006/main" xmlns:w14="http://schemas.microsoft.com/office/word/2010/wordml" xmlns:w15="http://schemas.microsoft.com/office/word/2012/wordml" xmlns:w16se="http://schemas.microsoft.com/office/word/2015/wordml/symex" xmlns:wpg="http://schemas.microsoft.com/office/word/2010/wordprocessingGroup" xmlns:wpi="http://schemas.microsoft.com/office/word/2010/wordprocessingInk" xmlns:wne="http://schemas.microsoft.com/office/word/2006/wordml" xmlns:wps="http://schemas.microsoft.com/office/word/2010/wordprocessingShape" mc:Ignorable="w14 w15 w16se wp14">
+<w:document xmlns:wpc="http://schemas.microsoft.com/office/word/2010/wordprocessingCanvas" xmlns:cx="http://schemas.microsoft.com/office/drawing/2014/chartex" xmlns:cx1="http://schemas.microsoft.com/office/drawing/2015/9/8/chartex" xmlns:cx2="http://schemas.microsoft.com/office/drawing/2015/10/21/chartex" xmlns:cx3="http://schemas.microsoft.com/office/drawing/2016/5/9/chartex" xmlns:cx4="http://schemas.microsoft.com/office/drawing/2016/5/10/chartex" xmlns:cx5="http://schemas.microsoft.com/office/drawing/2016/5/11/chartex" xmlns:cx6="http://schemas.microsoft.com/office/drawing/2016/5/12/chartex" xmlns:cx7="http://schemas.microsoft.com/office/drawing/2016/5/13/chartex" xmlns:cx8="http://schemas.microsoft.com/office/drawing/2016/5/14/chartex" xmlns:mc="http://schemas.openxmlformats.org/markup-compatibility/2006" xmlns:aink="http://schemas.microsoft.com/office/drawing/2016/ink" xmlns:am3d="http://schemas.microsoft.com/office/drawing/2017/model3d" xmlns:o="urn:schemas-microsoft-com:office:office" xmlns:r="http://schemas.openxmlformats.org/officeDocument/2006/relationships" xmlns:m="http://schemas.openxmlformats.org/officeDocument/2006/math" xmlns:v="urn:schemas-microsoft-com:vml" xmlns:wp14="http://schemas.microsoft.com/office/word/2010/wordprocessingDrawing" xmlns:wp="http://schemas.openxmlformats.org/drawingml/2006/wordprocessingDrawing" xmlns:w10="urn:schemas-microsoft-com:office:word" xmlns:w="http://schemas.openxmlformats.org/wordprocessingml/2006/main" xmlns:w14="http://schemas.microsoft.com/office/word/2010/wordml" xmlns:w15="http://schemas.microsoft.com/office/word/2012/wordml" xmlns:w16cid="http://schemas.microsoft.com/office/word/2016/wordml/cid" xmlns:w16se="http://schemas.microsoft.com/office/word/2015/wordml/symex" xmlns:wpg="http://schemas.microsoft.com/office/word/2010/wordprocessingGroup" xmlns:wpi="http://schemas.microsoft.com/office/word/2010/wordprocessingInk" xmlns:wne="http://schemas.microsoft.com/office/word/2006/wordml" xmlns:wps="http://schemas.microsoft.com/office/word/2010/wordprocessingShape" mc:Ignorable="w14 w15 w16se w16cid wp14">
   <w:body>
     <w:p>
       <w:pPr>
@@ -17,7 +17,7 @@
         <mc:AlternateContent>
           <mc:Choice Requires="wps">
             <w:drawing>
-              <wp:anchor distT="45720" distB="45720" distL="114300" distR="114300" simplePos="0" relativeHeight="251659264" behindDoc="1" locked="0" layoutInCell="1" allowOverlap="1">
+              <wp:anchor distT="45720" distB="45720" distL="114300" distR="114300" simplePos="0" relativeHeight="251659264" behindDoc="1" locked="0" layoutInCell="1" allowOverlap="1" wp14:anchorId="2B1C3CE3" wp14:editId="755897F2">
                 <wp:simplePos x="0" y="0"/>
                 <wp:positionH relativeFrom="margin">
                   <wp:posOffset>3829050</wp:posOffset>
@@ -72,14 +72,16 @@
                               <w:spacing w:after="0" w:line="240" w:lineRule="auto"/>
                             </w:pPr>
                             <w:r>
-                              <w:t>Kal</w:t>
+                              <w:t>Broomfield</w:t>
                             </w:r>
                             <w:r>
-                              <w:t>a</w:t>
+                              <w:t xml:space="preserve">, </w:t>
                             </w:r>
                             <w:r>
-                              <w:t>mazoo, MI</w:t>
+                              <w:t>CO</w:t>
                             </w:r>
+                            <w:bookmarkStart w:id="0" w:name="_GoBack"/>
+                            <w:bookmarkEnd w:id="0"/>
                           </w:p>
                           <w:p>
                             <w:pPr>
@@ -146,8 +148,8 @@
                               <w:tblLook w:val="0400" w:firstRow="0" w:lastRow="0" w:firstColumn="0" w:lastColumn="0" w:noHBand="0" w:noVBand="1"/>
                             </w:tblPr>
                             <w:tblGrid>
-                              <w:gridCol w:w="2028"/>
-                              <w:gridCol w:w="1109"/>
+                              <w:gridCol w:w="2038"/>
+                              <w:gridCol w:w="1114"/>
                             </w:tblGrid>
                             <w:tr>
                               <w:trPr>
@@ -287,11 +289,9 @@
                                   <w:vAlign w:val="center"/>
                                 </w:tcPr>
                                 <w:p>
-                                  <w:proofErr w:type="spellStart"/>
                                   <w:r>
                                     <w:t>WebForms</w:t>
                                   </w:r>
-                                  <w:proofErr w:type="spellEnd"/>
                                 </w:p>
                               </w:tc>
                               <w:tc>
@@ -481,11 +481,9 @@
                                   <w:vAlign w:val="center"/>
                                 </w:tcPr>
                                 <w:p>
-                                  <w:proofErr w:type="spellStart"/>
                                   <w:r>
                                     <w:t>Git</w:t>
                                   </w:r>
-                                  <w:proofErr w:type="spellEnd"/>
                                 </w:p>
                               </w:tc>
                               <w:tc>
@@ -663,7 +661,7 @@
           </mc:Choice>
           <mc:Fallback>
             <w:pict>
-              <v:shapetype id="_x0000_t202" coordsize="21600,21600" o:spt="202" path="m,l,21600r21600,l21600,xe">
+              <v:shapetype w14:anchorId="2B1C3CE3" id="_x0000_t202" coordsize="21600,21600" o:spt="202" path="m,l,21600r21600,l21600,xe">
                 <v:stroke joinstyle="miter"/>
                 <v:path gradientshapeok="t" o:connecttype="rect"/>
               </v:shapetype>
@@ -675,14 +673,16 @@
                         <w:spacing w:after="0" w:line="240" w:lineRule="auto"/>
                       </w:pPr>
                       <w:r>
-                        <w:t>Kal</w:t>
+                        <w:t>Broomfield</w:t>
                       </w:r>
                       <w:r>
-                        <w:t>a</w:t>
+                        <w:t xml:space="preserve">, </w:t>
                       </w:r>
                       <w:r>
-                        <w:t>mazoo, MI</w:t>
+                        <w:t>CO</w:t>
                       </w:r>
+                      <w:bookmarkStart w:id="1" w:name="_GoBack"/>
+                      <w:bookmarkEnd w:id="1"/>
                     </w:p>
                     <w:p>
                       <w:pPr>
@@ -749,8 +749,8 @@
                         <w:tblLook w:val="0400" w:firstRow="0" w:lastRow="0" w:firstColumn="0" w:lastColumn="0" w:noHBand="0" w:noVBand="1"/>
                       </w:tblPr>
                       <w:tblGrid>
-                        <w:gridCol w:w="2028"/>
-                        <w:gridCol w:w="1109"/>
+                        <w:gridCol w:w="2038"/>
+                        <w:gridCol w:w="1114"/>
                       </w:tblGrid>
                       <w:tr>
                         <w:trPr>
@@ -890,11 +890,9 @@
                             <w:vAlign w:val="center"/>
                           </w:tcPr>
                           <w:p>
-                            <w:proofErr w:type="spellStart"/>
                             <w:r>
                               <w:t>WebForms</w:t>
                             </w:r>
-                            <w:proofErr w:type="spellEnd"/>
                           </w:p>
                         </w:tc>
                         <w:tc>
@@ -1084,11 +1082,9 @@
                             <w:vAlign w:val="center"/>
                           </w:tcPr>
                           <w:p>
-                            <w:proofErr w:type="spellStart"/>
                             <w:r>
                               <w:t>Git</w:t>
                             </w:r>
-                            <w:proofErr w:type="spellEnd"/>
                           </w:p>
                         </w:tc>
                         <w:tc>
@@ -1490,8 +1486,6 @@
         </w:rPr>
         <w:t>June 2019</w:t>
       </w:r>
-      <w:bookmarkStart w:id="0" w:name="_GoBack"/>
-      <w:bookmarkEnd w:id="0"/>
     </w:p>
     <w:p>
       <w:pPr>
@@ -1923,11 +1917,9 @@
       <w:pPr>
         <w:pStyle w:val="Heading2"/>
       </w:pPr>
-      <w:proofErr w:type="spellStart"/>
       <w:r>
         <w:t>Snowpaths</w:t>
       </w:r>
-      <w:proofErr w:type="spellEnd"/>
       <w:r>
         <w:t xml:space="preserve"> </w:t>
       </w:r>
@@ -2006,7 +1998,7 @@
 </file>
 
 <file path=word/endnotes.xml><?xml version="1.0" encoding="utf-8"?>
-<w:endnotes xmlns:wpc="http://schemas.microsoft.com/office/word/2010/wordprocessingCanvas" xmlns:cx="http://schemas.microsoft.com/office/drawing/2014/chartex" xmlns:cx1="http://schemas.microsoft.com/office/drawing/2015/9/8/chartex" xmlns:mc="http://schemas.openxmlformats.org/markup-compatibility/2006" xmlns:o="urn:schemas-microsoft-com:office:office" xmlns:r="http://schemas.openxmlformats.org/officeDocument/2006/relationships" xmlns:m="http://schemas.openxmlformats.org/officeDocument/2006/math" xmlns:v="urn:schemas-microsoft-com:vml" xmlns:wp14="http://schemas.microsoft.com/office/word/2010/wordprocessingDrawing" xmlns:wp="http://schemas.openxmlformats.org/drawingml/2006/wordprocessingDrawing" xmlns:w10="urn:schemas-microsoft-com:office:word" xmlns:w="http://schemas.openxmlformats.org/wordprocessingml/2006/main" xmlns:w14="http://schemas.microsoft.com/office/word/2010/wordml" xmlns:w15="http://schemas.microsoft.com/office/word/2012/wordml" xmlns:w16se="http://schemas.microsoft.com/office/word/2015/wordml/symex" xmlns:wpg="http://schemas.microsoft.com/office/word/2010/wordprocessingGroup" xmlns:wpi="http://schemas.microsoft.com/office/word/2010/wordprocessingInk" xmlns:wne="http://schemas.microsoft.com/office/word/2006/wordml" xmlns:wps="http://schemas.microsoft.com/office/word/2010/wordprocessingShape" mc:Ignorable="w14 w15 w16se wp14">
+<w:endnotes xmlns:wpc="http://schemas.microsoft.com/office/word/2010/wordprocessingCanvas" xmlns:cx="http://schemas.microsoft.com/office/drawing/2014/chartex" xmlns:cx1="http://schemas.microsoft.com/office/drawing/2015/9/8/chartex" xmlns:cx2="http://schemas.microsoft.com/office/drawing/2015/10/21/chartex" xmlns:cx3="http://schemas.microsoft.com/office/drawing/2016/5/9/chartex" xmlns:cx4="http://schemas.microsoft.com/office/drawing/2016/5/10/chartex" xmlns:cx5="http://schemas.microsoft.com/office/drawing/2016/5/11/chartex" xmlns:cx6="http://schemas.microsoft.com/office/drawing/2016/5/12/chartex" xmlns:cx7="http://schemas.microsoft.com/office/drawing/2016/5/13/chartex" xmlns:cx8="http://schemas.microsoft.com/office/drawing/2016/5/14/chartex" xmlns:mc="http://schemas.openxmlformats.org/markup-compatibility/2006" xmlns:aink="http://schemas.microsoft.com/office/drawing/2016/ink" xmlns:am3d="http://schemas.microsoft.com/office/drawing/2017/model3d" xmlns:o="urn:schemas-microsoft-com:office:office" xmlns:r="http://schemas.openxmlformats.org/officeDocument/2006/relationships" xmlns:m="http://schemas.openxmlformats.org/officeDocument/2006/math" xmlns:v="urn:schemas-microsoft-com:vml" xmlns:wp14="http://schemas.microsoft.com/office/word/2010/wordprocessingDrawing" xmlns:wp="http://schemas.openxmlformats.org/drawingml/2006/wordprocessingDrawing" xmlns:w10="urn:schemas-microsoft-com:office:word" xmlns:w="http://schemas.openxmlformats.org/wordprocessingml/2006/main" xmlns:w14="http://schemas.microsoft.com/office/word/2010/wordml" xmlns:w15="http://schemas.microsoft.com/office/word/2012/wordml" xmlns:w16cid="http://schemas.microsoft.com/office/word/2016/wordml/cid" xmlns:w16se="http://schemas.microsoft.com/office/word/2015/wordml/symex" xmlns:wpg="http://schemas.microsoft.com/office/word/2010/wordprocessingGroup" xmlns:wpi="http://schemas.microsoft.com/office/word/2010/wordprocessingInk" xmlns:wne="http://schemas.microsoft.com/office/word/2006/wordml" xmlns:wps="http://schemas.microsoft.com/office/word/2010/wordprocessingShape" mc:Ignorable="w14 w15 w16se w16cid wp14">
   <w:endnote w:type="separator" w:id="-1">
     <w:p>
       <w:pPr>
@@ -2031,7 +2023,7 @@
 </file>
 
 <file path=word/footer1.xml><?xml version="1.0" encoding="utf-8"?>
-<w:ftr xmlns:wpc="http://schemas.microsoft.com/office/word/2010/wordprocessingCanvas" xmlns:cx="http://schemas.microsoft.com/office/drawing/2014/chartex" xmlns:cx1="http://schemas.microsoft.com/office/drawing/2015/9/8/chartex" xmlns:mc="http://schemas.openxmlformats.org/markup-compatibility/2006" xmlns:o="urn:schemas-microsoft-com:office:office" xmlns:r="http://schemas.openxmlformats.org/officeDocument/2006/relationships" xmlns:m="http://schemas.openxmlformats.org/officeDocument/2006/math" xmlns:v="urn:schemas-microsoft-com:vml" xmlns:wp14="http://schemas.microsoft.com/office/word/2010/wordprocessingDrawing" xmlns:wp="http://schemas.openxmlformats.org/drawingml/2006/wordprocessingDrawing" xmlns:w10="urn:schemas-microsoft-com:office:word" xmlns:w="http://schemas.openxmlformats.org/wordprocessingml/2006/main" xmlns:w14="http://schemas.microsoft.com/office/word/2010/wordml" xmlns:w15="http://schemas.microsoft.com/office/word/2012/wordml" xmlns:w16se="http://schemas.microsoft.com/office/word/2015/wordml/symex" xmlns:wpg="http://schemas.microsoft.com/office/word/2010/wordprocessingGroup" xmlns:wpi="http://schemas.microsoft.com/office/word/2010/wordprocessingInk" xmlns:wne="http://schemas.microsoft.com/office/word/2006/wordml" xmlns:wps="http://schemas.microsoft.com/office/word/2010/wordprocessingShape" mc:Ignorable="w14 w15 w16se wp14">
+<w:ftr xmlns:wpc="http://schemas.microsoft.com/office/word/2010/wordprocessingCanvas" xmlns:cx="http://schemas.microsoft.com/office/drawing/2014/chartex" xmlns:cx1="http://schemas.microsoft.com/office/drawing/2015/9/8/chartex" xmlns:cx2="http://schemas.microsoft.com/office/drawing/2015/10/21/chartex" xmlns:cx3="http://schemas.microsoft.com/office/drawing/2016/5/9/chartex" xmlns:cx4="http://schemas.microsoft.com/office/drawing/2016/5/10/chartex" xmlns:cx5="http://schemas.microsoft.com/office/drawing/2016/5/11/chartex" xmlns:cx6="http://schemas.microsoft.com/office/drawing/2016/5/12/chartex" xmlns:cx7="http://schemas.microsoft.com/office/drawing/2016/5/13/chartex" xmlns:cx8="http://schemas.microsoft.com/office/drawing/2016/5/14/chartex" xmlns:mc="http://schemas.openxmlformats.org/markup-compatibility/2006" xmlns:aink="http://schemas.microsoft.com/office/drawing/2016/ink" xmlns:am3d="http://schemas.microsoft.com/office/drawing/2017/model3d" xmlns:o="urn:schemas-microsoft-com:office:office" xmlns:r="http://schemas.openxmlformats.org/officeDocument/2006/relationships" xmlns:m="http://schemas.openxmlformats.org/officeDocument/2006/math" xmlns:v="urn:schemas-microsoft-com:vml" xmlns:wp14="http://schemas.microsoft.com/office/word/2010/wordprocessingDrawing" xmlns:wp="http://schemas.openxmlformats.org/drawingml/2006/wordprocessingDrawing" xmlns:w10="urn:schemas-microsoft-com:office:word" xmlns:w="http://schemas.openxmlformats.org/wordprocessingml/2006/main" xmlns:w14="http://schemas.microsoft.com/office/word/2010/wordml" xmlns:w15="http://schemas.microsoft.com/office/word/2012/wordml" xmlns:w16cid="http://schemas.microsoft.com/office/word/2016/wordml/cid" xmlns:w16se="http://schemas.microsoft.com/office/word/2015/wordml/symex" xmlns:wpg="http://schemas.microsoft.com/office/word/2010/wordprocessingGroup" xmlns:wpi="http://schemas.microsoft.com/office/word/2010/wordprocessingInk" xmlns:wne="http://schemas.microsoft.com/office/word/2006/wordml" xmlns:wps="http://schemas.microsoft.com/office/word/2010/wordprocessingShape" mc:Ignorable="w14 w15 w16se w16cid wp14">
   <w:p>
     <w:pPr>
       <w:pStyle w:val="Footer"/>
@@ -2116,7 +2108,7 @@
 </file>
 
 <file path=word/footer2.xml><?xml version="1.0" encoding="utf-8"?>
-<w:ftr xmlns:wpc="http://schemas.microsoft.com/office/word/2010/wordprocessingCanvas" xmlns:cx="http://schemas.microsoft.com/office/drawing/2014/chartex" xmlns:cx1="http://schemas.microsoft.com/office/drawing/2015/9/8/chartex" xmlns:mc="http://schemas.openxmlformats.org/markup-compatibility/2006" xmlns:o="urn:schemas-microsoft-com:office:office" xmlns:r="http://schemas.openxmlformats.org/officeDocument/2006/relationships" xmlns:m="http://schemas.openxmlformats.org/officeDocument/2006/math" xmlns:v="urn:schemas-microsoft-com:vml" xmlns:wp14="http://schemas.microsoft.com/office/word/2010/wordprocessingDrawing" xmlns:wp="http://schemas.openxmlformats.org/drawingml/2006/wordprocessingDrawing" xmlns:w10="urn:schemas-microsoft-com:office:word" xmlns:w="http://schemas.openxmlformats.org/wordprocessingml/2006/main" xmlns:w14="http://schemas.microsoft.com/office/word/2010/wordml" xmlns:w15="http://schemas.microsoft.com/office/word/2012/wordml" xmlns:w16se="http://schemas.microsoft.com/office/word/2015/wordml/symex" xmlns:wpg="http://schemas.microsoft.com/office/word/2010/wordprocessingGroup" xmlns:wpi="http://schemas.microsoft.com/office/word/2010/wordprocessingInk" xmlns:wne="http://schemas.microsoft.com/office/word/2006/wordml" xmlns:wps="http://schemas.microsoft.com/office/word/2010/wordprocessingShape" mc:Ignorable="w14 w15 w16se wp14">
+<w:ftr xmlns:wpc="http://schemas.microsoft.com/office/word/2010/wordprocessingCanvas" xmlns:cx="http://schemas.microsoft.com/office/drawing/2014/chartex" xmlns:cx1="http://schemas.microsoft.com/office/drawing/2015/9/8/chartex" xmlns:cx2="http://schemas.microsoft.com/office/drawing/2015/10/21/chartex" xmlns:cx3="http://schemas.microsoft.com/office/drawing/2016/5/9/chartex" xmlns:cx4="http://schemas.microsoft.com/office/drawing/2016/5/10/chartex" xmlns:cx5="http://schemas.microsoft.com/office/drawing/2016/5/11/chartex" xmlns:cx6="http://schemas.microsoft.com/office/drawing/2016/5/12/chartex" xmlns:cx7="http://schemas.microsoft.com/office/drawing/2016/5/13/chartex" xmlns:cx8="http://schemas.microsoft.com/office/drawing/2016/5/14/chartex" xmlns:mc="http://schemas.openxmlformats.org/markup-compatibility/2006" xmlns:aink="http://schemas.microsoft.com/office/drawing/2016/ink" xmlns:am3d="http://schemas.microsoft.com/office/drawing/2017/model3d" xmlns:o="urn:schemas-microsoft-com:office:office" xmlns:r="http://schemas.openxmlformats.org/officeDocument/2006/relationships" xmlns:m="http://schemas.openxmlformats.org/officeDocument/2006/math" xmlns:v="urn:schemas-microsoft-com:vml" xmlns:wp14="http://schemas.microsoft.com/office/word/2010/wordprocessingDrawing" xmlns:wp="http://schemas.openxmlformats.org/drawingml/2006/wordprocessingDrawing" xmlns:w10="urn:schemas-microsoft-com:office:word" xmlns:w="http://schemas.openxmlformats.org/wordprocessingml/2006/main" xmlns:w14="http://schemas.microsoft.com/office/word/2010/wordml" xmlns:w15="http://schemas.microsoft.com/office/word/2012/wordml" xmlns:w16cid="http://schemas.microsoft.com/office/word/2016/wordml/cid" xmlns:w16se="http://schemas.microsoft.com/office/word/2015/wordml/symex" xmlns:wpg="http://schemas.microsoft.com/office/word/2010/wordprocessingGroup" xmlns:wpi="http://schemas.microsoft.com/office/word/2010/wordprocessingInk" xmlns:wne="http://schemas.microsoft.com/office/word/2006/wordml" xmlns:wps="http://schemas.microsoft.com/office/word/2010/wordprocessingShape" mc:Ignorable="w14 w15 w16se w16cid wp14">
   <w:p>
     <w:pPr>
       <w:pStyle w:val="Footer"/>
@@ -2134,7 +2126,7 @@
 </file>
 
 <file path=word/footnotes.xml><?xml version="1.0" encoding="utf-8"?>
-<w:footnotes xmlns:wpc="http://schemas.microsoft.com/office/word/2010/wordprocessingCanvas" xmlns:cx="http://schemas.microsoft.com/office/drawing/2014/chartex" xmlns:cx1="http://schemas.microsoft.com/office/drawing/2015/9/8/chartex" xmlns:mc="http://schemas.openxmlformats.org/markup-compatibility/2006" xmlns:o="urn:schemas-microsoft-com:office:office" xmlns:r="http://schemas.openxmlformats.org/officeDocument/2006/relationships" xmlns:m="http://schemas.openxmlformats.org/officeDocument/2006/math" xmlns:v="urn:schemas-microsoft-com:vml" xmlns:wp14="http://schemas.microsoft.com/office/word/2010/wordprocessingDrawing" xmlns:wp="http://schemas.openxmlformats.org/drawingml/2006/wordprocessingDrawing" xmlns:w10="urn:schemas-microsoft-com:office:word" xmlns:w="http://schemas.openxmlformats.org/wordprocessingml/2006/main" xmlns:w14="http://schemas.microsoft.com/office/word/2010/wordml" xmlns:w15="http://schemas.microsoft.com/office/word/2012/wordml" xmlns:w16se="http://schemas.microsoft.com/office/word/2015/wordml/symex" xmlns:wpg="http://schemas.microsoft.com/office/word/2010/wordprocessingGroup" xmlns:wpi="http://schemas.microsoft.com/office/word/2010/wordprocessingInk" xmlns:wne="http://schemas.microsoft.com/office/word/2006/wordml" xmlns:wps="http://schemas.microsoft.com/office/word/2010/wordprocessingShape" mc:Ignorable="w14 w15 w16se wp14">
+<w:footnotes xmlns:wpc="http://schemas.microsoft.com/office/word/2010/wordprocessingCanvas" xmlns:cx="http://schemas.microsoft.com/office/drawing/2014/chartex" xmlns:cx1="http://schemas.microsoft.com/office/drawing/2015/9/8/chartex" xmlns:cx2="http://schemas.microsoft.com/office/drawing/2015/10/21/chartex" xmlns:cx3="http://schemas.microsoft.com/office/drawing/2016/5/9/chartex" xmlns:cx4="http://schemas.microsoft.com/office/drawing/2016/5/10/chartex" xmlns:cx5="http://schemas.microsoft.com/office/drawing/2016/5/11/chartex" xmlns:cx6="http://schemas.microsoft.com/office/drawing/2016/5/12/chartex" xmlns:cx7="http://schemas.microsoft.com/office/drawing/2016/5/13/chartex" xmlns:cx8="http://schemas.microsoft.com/office/drawing/2016/5/14/chartex" xmlns:mc="http://schemas.openxmlformats.org/markup-compatibility/2006" xmlns:aink="http://schemas.microsoft.com/office/drawing/2016/ink" xmlns:am3d="http://schemas.microsoft.com/office/drawing/2017/model3d" xmlns:o="urn:schemas-microsoft-com:office:office" xmlns:r="http://schemas.openxmlformats.org/officeDocument/2006/relationships" xmlns:m="http://schemas.openxmlformats.org/officeDocument/2006/math" xmlns:v="urn:schemas-microsoft-com:vml" xmlns:wp14="http://schemas.microsoft.com/office/word/2010/wordprocessingDrawing" xmlns:wp="http://schemas.openxmlformats.org/drawingml/2006/wordprocessingDrawing" xmlns:w10="urn:schemas-microsoft-com:office:word" xmlns:w="http://schemas.openxmlformats.org/wordprocessingml/2006/main" xmlns:w14="http://schemas.microsoft.com/office/word/2010/wordml" xmlns:w15="http://schemas.microsoft.com/office/word/2012/wordml" xmlns:w16cid="http://schemas.microsoft.com/office/word/2016/wordml/cid" xmlns:w16se="http://schemas.microsoft.com/office/word/2015/wordml/symex" xmlns:wpg="http://schemas.microsoft.com/office/word/2010/wordprocessingGroup" xmlns:wpi="http://schemas.microsoft.com/office/word/2010/wordprocessingInk" xmlns:wne="http://schemas.microsoft.com/office/word/2006/wordml" xmlns:wps="http://schemas.microsoft.com/office/word/2010/wordprocessingShape" mc:Ignorable="w14 w15 w16se w16cid wp14">
   <w:footnote w:type="separator" w:id="-1">
     <w:p>
       <w:pPr>
@@ -2159,7 +2151,7 @@
 </file>
 
 <file path=word/header1.xml><?xml version="1.0" encoding="utf-8"?>
-<w:hdr xmlns:wpc="http://schemas.microsoft.com/office/word/2010/wordprocessingCanvas" xmlns:cx="http://schemas.microsoft.com/office/drawing/2014/chartex" xmlns:cx1="http://schemas.microsoft.com/office/drawing/2015/9/8/chartex" xmlns:mc="http://schemas.openxmlformats.org/markup-compatibility/2006" xmlns:o="urn:schemas-microsoft-com:office:office" xmlns:r="http://schemas.openxmlformats.org/officeDocument/2006/relationships" xmlns:m="http://schemas.openxmlformats.org/officeDocument/2006/math" xmlns:v="urn:schemas-microsoft-com:vml" xmlns:wp14="http://schemas.microsoft.com/office/word/2010/wordprocessingDrawing" xmlns:wp="http://schemas.openxmlformats.org/drawingml/2006/wordprocessingDrawing" xmlns:w10="urn:schemas-microsoft-com:office:word" xmlns:w="http://schemas.openxmlformats.org/wordprocessingml/2006/main" xmlns:w14="http://schemas.microsoft.com/office/word/2010/wordml" xmlns:w15="http://schemas.microsoft.com/office/word/2012/wordml" xmlns:w16se="http://schemas.microsoft.com/office/word/2015/wordml/symex" xmlns:wpg="http://schemas.microsoft.com/office/word/2010/wordprocessingGroup" xmlns:wpi="http://schemas.microsoft.com/office/word/2010/wordprocessingInk" xmlns:wne="http://schemas.microsoft.com/office/word/2006/wordml" xmlns:wps="http://schemas.microsoft.com/office/word/2010/wordprocessingShape" mc:Ignorable="w14 w15 w16se wp14">
+<w:hdr xmlns:wpc="http://schemas.microsoft.com/office/word/2010/wordprocessingCanvas" xmlns:cx="http://schemas.microsoft.com/office/drawing/2014/chartex" xmlns:cx1="http://schemas.microsoft.com/office/drawing/2015/9/8/chartex" xmlns:cx2="http://schemas.microsoft.com/office/drawing/2015/10/21/chartex" xmlns:cx3="http://schemas.microsoft.com/office/drawing/2016/5/9/chartex" xmlns:cx4="http://schemas.microsoft.com/office/drawing/2016/5/10/chartex" xmlns:cx5="http://schemas.microsoft.com/office/drawing/2016/5/11/chartex" xmlns:cx6="http://schemas.microsoft.com/office/drawing/2016/5/12/chartex" xmlns:cx7="http://schemas.microsoft.com/office/drawing/2016/5/13/chartex" xmlns:cx8="http://schemas.microsoft.com/office/drawing/2016/5/14/chartex" xmlns:mc="http://schemas.openxmlformats.org/markup-compatibility/2006" xmlns:aink="http://schemas.microsoft.com/office/drawing/2016/ink" xmlns:am3d="http://schemas.microsoft.com/office/drawing/2017/model3d" xmlns:o="urn:schemas-microsoft-com:office:office" xmlns:r="http://schemas.openxmlformats.org/officeDocument/2006/relationships" xmlns:m="http://schemas.openxmlformats.org/officeDocument/2006/math" xmlns:v="urn:schemas-microsoft-com:vml" xmlns:wp14="http://schemas.microsoft.com/office/word/2010/wordprocessingDrawing" xmlns:wp="http://schemas.openxmlformats.org/drawingml/2006/wordprocessingDrawing" xmlns:w10="urn:schemas-microsoft-com:office:word" xmlns:w="http://schemas.openxmlformats.org/wordprocessingml/2006/main" xmlns:w14="http://schemas.microsoft.com/office/word/2010/wordml" xmlns:w15="http://schemas.microsoft.com/office/word/2012/wordml" xmlns:w16cid="http://schemas.microsoft.com/office/word/2016/wordml/cid" xmlns:w16se="http://schemas.microsoft.com/office/word/2015/wordml/symex" xmlns:wpg="http://schemas.microsoft.com/office/word/2010/wordprocessingGroup" xmlns:wpi="http://schemas.microsoft.com/office/word/2010/wordprocessingInk" xmlns:wne="http://schemas.microsoft.com/office/word/2006/wordml" xmlns:wps="http://schemas.microsoft.com/office/word/2010/wordprocessingShape" mc:Ignorable="w14 w15 w16se w16cid wp14">
   <w:p>
     <w:pPr>
       <w:pStyle w:val="Header"/>
@@ -2172,7 +2164,7 @@
 </file>
 
 <file path=word/header2.xml><?xml version="1.0" encoding="utf-8"?>
-<w:hdr xmlns:wpc="http://schemas.microsoft.com/office/word/2010/wordprocessingCanvas" xmlns:cx="http://schemas.microsoft.com/office/drawing/2014/chartex" xmlns:cx1="http://schemas.microsoft.com/office/drawing/2015/9/8/chartex" xmlns:mc="http://schemas.openxmlformats.org/markup-compatibility/2006" xmlns:o="urn:schemas-microsoft-com:office:office" xmlns:r="http://schemas.openxmlformats.org/officeDocument/2006/relationships" xmlns:m="http://schemas.openxmlformats.org/officeDocument/2006/math" xmlns:v="urn:schemas-microsoft-com:vml" xmlns:wp14="http://schemas.microsoft.com/office/word/2010/wordprocessingDrawing" xmlns:wp="http://schemas.openxmlformats.org/drawingml/2006/wordprocessingDrawing" xmlns:w10="urn:schemas-microsoft-com:office:word" xmlns:w="http://schemas.openxmlformats.org/wordprocessingml/2006/main" xmlns:w14="http://schemas.microsoft.com/office/word/2010/wordml" xmlns:w15="http://schemas.microsoft.com/office/word/2012/wordml" xmlns:w16se="http://schemas.microsoft.com/office/word/2015/wordml/symex" xmlns:wpg="http://schemas.microsoft.com/office/word/2010/wordprocessingGroup" xmlns:wpi="http://schemas.microsoft.com/office/word/2010/wordprocessingInk" xmlns:wne="http://schemas.microsoft.com/office/word/2006/wordml" xmlns:wps="http://schemas.microsoft.com/office/word/2010/wordprocessingShape" mc:Ignorable="w14 w15 w16se wp14">
+<w:hdr xmlns:wpc="http://schemas.microsoft.com/office/word/2010/wordprocessingCanvas" xmlns:cx="http://schemas.microsoft.com/office/drawing/2014/chartex" xmlns:cx1="http://schemas.microsoft.com/office/drawing/2015/9/8/chartex" xmlns:cx2="http://schemas.microsoft.com/office/drawing/2015/10/21/chartex" xmlns:cx3="http://schemas.microsoft.com/office/drawing/2016/5/9/chartex" xmlns:cx4="http://schemas.microsoft.com/office/drawing/2016/5/10/chartex" xmlns:cx5="http://schemas.microsoft.com/office/drawing/2016/5/11/chartex" xmlns:cx6="http://schemas.microsoft.com/office/drawing/2016/5/12/chartex" xmlns:cx7="http://schemas.microsoft.com/office/drawing/2016/5/13/chartex" xmlns:cx8="http://schemas.microsoft.com/office/drawing/2016/5/14/chartex" xmlns:mc="http://schemas.openxmlformats.org/markup-compatibility/2006" xmlns:aink="http://schemas.microsoft.com/office/drawing/2016/ink" xmlns:am3d="http://schemas.microsoft.com/office/drawing/2017/model3d" xmlns:o="urn:schemas-microsoft-com:office:office" xmlns:r="http://schemas.openxmlformats.org/officeDocument/2006/relationships" xmlns:m="http://schemas.openxmlformats.org/officeDocument/2006/math" xmlns:v="urn:schemas-microsoft-com:vml" xmlns:wp14="http://schemas.microsoft.com/office/word/2010/wordprocessingDrawing" xmlns:wp="http://schemas.openxmlformats.org/drawingml/2006/wordprocessingDrawing" xmlns:w10="urn:schemas-microsoft-com:office:word" xmlns:w="http://schemas.openxmlformats.org/wordprocessingml/2006/main" xmlns:w14="http://schemas.microsoft.com/office/word/2010/wordml" xmlns:w15="http://schemas.microsoft.com/office/word/2012/wordml" xmlns:w16cid="http://schemas.microsoft.com/office/word/2016/wordml/cid" xmlns:w16se="http://schemas.microsoft.com/office/word/2015/wordml/symex" xmlns:wpg="http://schemas.microsoft.com/office/word/2010/wordprocessingGroup" xmlns:wpi="http://schemas.microsoft.com/office/word/2010/wordprocessingInk" xmlns:wne="http://schemas.microsoft.com/office/word/2006/wordml" xmlns:wps="http://schemas.microsoft.com/office/word/2010/wordprocessingShape" mc:Ignorable="w14 w15 w16se w16cid wp14">
   <w:p>
     <w:pPr>
       <w:pStyle w:val="Header"/>
@@ -2185,7 +2177,7 @@
       <mc:AlternateContent>
         <mc:Choice Requires="wps">
           <w:drawing>
-            <wp:anchor distT="0" distB="0" distL="114300" distR="114300" simplePos="0" relativeHeight="251659264" behindDoc="0" locked="0" layoutInCell="1" allowOverlap="1">
+            <wp:anchor distT="0" distB="0" distL="114300" distR="114300" simplePos="0" relativeHeight="251659264" behindDoc="0" locked="0" layoutInCell="1" allowOverlap="1" wp14:anchorId="2EBF7DDC" wp14:editId="034C3419">
               <wp:simplePos x="0" y="0"/>
               <wp:positionH relativeFrom="column">
                 <wp:posOffset>-914400</wp:posOffset>
@@ -2265,7 +2257,7 @@
       <mc:AlternateContent>
         <mc:Choice Requires="wps">
           <w:drawing>
-            <wp:anchor distT="0" distB="0" distL="114300" distR="114300" simplePos="0" relativeHeight="251661312" behindDoc="0" locked="0" layoutInCell="1" allowOverlap="1">
+            <wp:anchor distT="0" distB="0" distL="114300" distR="114300" simplePos="0" relativeHeight="251661312" behindDoc="0" locked="0" layoutInCell="1" allowOverlap="1" wp14:anchorId="1D774806" wp14:editId="0412D6B7">
               <wp:simplePos x="0" y="0"/>
               <wp:positionH relativeFrom="column">
                 <wp:posOffset>-335</wp:posOffset>
@@ -2333,7 +2325,7 @@
         </mc:Choice>
         <mc:Fallback>
           <w:pict>
-            <v:shapetype id="_x0000_t202" coordsize="21600,21600" o:spt="202" path="m,l,21600r21600,l21600,xe">
+            <v:shapetype w14:anchorId="1D774806" id="_x0000_t202" coordsize="21600,21600" o:spt="202" path="m,l,21600r21600,l21600,xe">
               <v:stroke joinstyle="miter"/>
               <v:path gradientshapeok="t" o:connecttype="rect"/>
             </v:shapetype>
@@ -2371,7 +2363,7 @@
       <mc:AlternateContent>
         <mc:Choice Requires="wps">
           <w:drawing>
-            <wp:anchor distT="0" distB="0" distL="114300" distR="114300" simplePos="0" relativeHeight="251660288" behindDoc="0" locked="0" layoutInCell="1" allowOverlap="1">
+            <wp:anchor distT="0" distB="0" distL="114300" distR="114300" simplePos="0" relativeHeight="251660288" behindDoc="0" locked="0" layoutInCell="1" allowOverlap="1" wp14:anchorId="61C3EE5D" wp14:editId="349C555B">
               <wp:simplePos x="0" y="0"/>
               <wp:positionH relativeFrom="column">
                 <wp:posOffset>-431</wp:posOffset>
@@ -2439,7 +2431,7 @@
         </mc:Choice>
         <mc:Fallback>
           <w:pict>
-            <v:shape id="_x0000_s1028" type="#_x0000_t202" style="position:absolute;left:0;text-align:left;margin-left:-.05pt;margin-top:-29.15pt;width:215.3pt;height:35.3pt;z-index:251660288;visibility:visible;mso-wrap-style:square;mso-width-percent:0;mso-wrap-distance-left:9pt;mso-wrap-distance-top:0;mso-wrap-distance-right:9pt;mso-wrap-distance-bottom:0;mso-position-horizontal:absolute;mso-position-horizontal-relative:text;mso-position-vertical:absolute;mso-position-vertical-relative:text;mso-width-percent:0;mso-width-relative:margin;v-text-anchor:top" o:gfxdata="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" filled="f" stroked="f" strokeweight=".5pt">
+            <v:shape w14:anchorId="61C3EE5D" id="_x0000_s1028" type="#_x0000_t202" style="position:absolute;left:0;text-align:left;margin-left:-.05pt;margin-top:-29.15pt;width:215.3pt;height:35.3pt;z-index:251660288;visibility:visible;mso-wrap-style:square;mso-width-percent:0;mso-wrap-distance-left:9pt;mso-wrap-distance-top:0;mso-wrap-distance-right:9pt;mso-wrap-distance-bottom:0;mso-position-horizontal:absolute;mso-position-horizontal-relative:text;mso-position-vertical:absolute;mso-position-vertical-relative:text;mso-width-percent:0;mso-width-relative:margin;v-text-anchor:top" o:gfxdata="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" filled="f" stroked="f" strokeweight=".5pt">
               <v:textbox>
                 <w:txbxContent>
                   <w:p>
@@ -2471,7 +2463,7 @@
 </file>
 
 <file path=word/numbering.xml><?xml version="1.0" encoding="utf-8"?>
-<w:numbering xmlns:wpc="http://schemas.microsoft.com/office/word/2010/wordprocessingCanvas" xmlns:cx="http://schemas.microsoft.com/office/drawing/2014/chartex" xmlns:cx1="http://schemas.microsoft.com/office/drawing/2015/9/8/chartex" xmlns:mc="http://schemas.openxmlformats.org/markup-compatibility/2006" xmlns:o="urn:schemas-microsoft-com:office:office" xmlns:r="http://schemas.openxmlformats.org/officeDocument/2006/relationships" xmlns:m="http://schemas.openxmlformats.org/officeDocument/2006/math" xmlns:v="urn:schemas-microsoft-com:vml" xmlns:wp14="http://schemas.microsoft.com/office/word/2010/wordprocessingDrawing" xmlns:wp="http://schemas.openxmlformats.org/drawingml/2006/wordprocessingDrawing" xmlns:w10="urn:schemas-microsoft-com:office:word" xmlns:w="http://schemas.openxmlformats.org/wordprocessingml/2006/main" xmlns:w14="http://schemas.microsoft.com/office/word/2010/wordml" xmlns:w15="http://schemas.microsoft.com/office/word/2012/wordml" xmlns:w16se="http://schemas.microsoft.com/office/word/2015/wordml/symex" xmlns:wpg="http://schemas.microsoft.com/office/word/2010/wordprocessingGroup" xmlns:wpi="http://schemas.microsoft.com/office/word/2010/wordprocessingInk" xmlns:wne="http://schemas.microsoft.com/office/word/2006/wordml" xmlns:wps="http://schemas.microsoft.com/office/word/2010/wordprocessingShape" mc:Ignorable="w14 w15 w16se wp14">
+<w:numbering xmlns:wpc="http://schemas.microsoft.com/office/word/2010/wordprocessingCanvas" xmlns:cx="http://schemas.microsoft.com/office/drawing/2014/chartex" xmlns:cx1="http://schemas.microsoft.com/office/drawing/2015/9/8/chartex" xmlns:cx2="http://schemas.microsoft.com/office/drawing/2015/10/21/chartex" xmlns:cx3="http://schemas.microsoft.com/office/drawing/2016/5/9/chartex" xmlns:cx4="http://schemas.microsoft.com/office/drawing/2016/5/10/chartex" xmlns:cx5="http://schemas.microsoft.com/office/drawing/2016/5/11/chartex" xmlns:cx6="http://schemas.microsoft.com/office/drawing/2016/5/12/chartex" xmlns:cx7="http://schemas.microsoft.com/office/drawing/2016/5/13/chartex" xmlns:cx8="http://schemas.microsoft.com/office/drawing/2016/5/14/chartex" xmlns:mc="http://schemas.openxmlformats.org/markup-compatibility/2006" xmlns:aink="http://schemas.microsoft.com/office/drawing/2016/ink" xmlns:am3d="http://schemas.microsoft.com/office/drawing/2017/model3d" xmlns:o="urn:schemas-microsoft-com:office:office" xmlns:r="http://schemas.openxmlformats.org/officeDocument/2006/relationships" xmlns:m="http://schemas.openxmlformats.org/officeDocument/2006/math" xmlns:v="urn:schemas-microsoft-com:vml" xmlns:wp14="http://schemas.microsoft.com/office/word/2010/wordprocessingDrawing" xmlns:wp="http://schemas.openxmlformats.org/drawingml/2006/wordprocessingDrawing" xmlns:w10="urn:schemas-microsoft-com:office:word" xmlns:w="http://schemas.openxmlformats.org/wordprocessingml/2006/main" xmlns:w14="http://schemas.microsoft.com/office/word/2010/wordml" xmlns:w15="http://schemas.microsoft.com/office/word/2012/wordml" xmlns:w16cid="http://schemas.microsoft.com/office/word/2016/wordml/cid" xmlns:w16se="http://schemas.microsoft.com/office/word/2015/wordml/symex" xmlns:wpg="http://schemas.microsoft.com/office/word/2010/wordprocessingGroup" xmlns:wpi="http://schemas.microsoft.com/office/word/2010/wordprocessingInk" xmlns:wne="http://schemas.microsoft.com/office/word/2006/wordml" xmlns:wps="http://schemas.microsoft.com/office/word/2010/wordprocessingShape" mc:Ignorable="w14 w15 w16se w16cid wp14">
   <w:abstractNum w:abstractNumId="0" w15:restartNumberingAfterBreak="0">
     <w:nsid w:val="104F5FE3"/>
     <w:multiLevelType w:val="hybridMultilevel"/>
@@ -4565,7 +4557,7 @@
 </file>
 
 <file path=word/styles.xml><?xml version="1.0" encoding="utf-8"?>
-<w:styles xmlns:mc="http://schemas.openxmlformats.org/markup-compatibility/2006" xmlns:r="http://schemas.openxmlformats.org/officeDocument/2006/relationships" xmlns:w="http://schemas.openxmlformats.org/wordprocessingml/2006/main" xmlns:w14="http://schemas.microsoft.com/office/word/2010/wordml" xmlns:w15="http://schemas.microsoft.com/office/word/2012/wordml" xmlns:w16se="http://schemas.microsoft.com/office/word/2015/wordml/symex" mc:Ignorable="w14 w15 w16se">
+<w:styles xmlns:mc="http://schemas.openxmlformats.org/markup-compatibility/2006" xmlns:r="http://schemas.openxmlformats.org/officeDocument/2006/relationships" xmlns:w="http://schemas.openxmlformats.org/wordprocessingml/2006/main" xmlns:w14="http://schemas.microsoft.com/office/word/2010/wordml" xmlns:w15="http://schemas.microsoft.com/office/word/2012/wordml" xmlns:w16cid="http://schemas.microsoft.com/office/word/2016/wordml/cid" xmlns:w16se="http://schemas.microsoft.com/office/word/2015/wordml/symex" mc:Ignorable="w14 w15 w16se w16cid">
   <w:docDefaults>
     <w:rPrDefault>
       <w:rPr>
@@ -4581,7 +4573,7 @@
       </w:pPr>
     </w:pPrDefault>
   </w:docDefaults>
-  <w:latentStyles w:defLockedState="0" w:defUIPriority="99" w:defSemiHidden="0" w:defUnhideWhenUsed="0" w:defQFormat="0" w:count="371">
+  <w:latentStyles w:defLockedState="0" w:defUIPriority="99" w:defSemiHidden="0" w:defUnhideWhenUsed="0" w:defQFormat="0" w:count="376">
     <w:lsdException w:name="Normal" w:uiPriority="0" w:qFormat="1"/>
     <w:lsdException w:name="heading 1" w:uiPriority="9" w:qFormat="1"/>
     <w:lsdException w:name="heading 2" w:semiHidden="1" w:uiPriority="9" w:unhideWhenUsed="1" w:qFormat="1"/>
@@ -4687,7 +4679,6 @@
     <w:lsdException w:name="HTML Sample" w:semiHidden="1" w:unhideWhenUsed="1"/>
     <w:lsdException w:name="HTML Typewriter" w:semiHidden="1" w:unhideWhenUsed="1"/>
     <w:lsdException w:name="HTML Variable" w:semiHidden="1" w:unhideWhenUsed="1"/>
-    <w:lsdException w:name="Normal Table" w:semiHidden="1" w:unhideWhenUsed="1"/>
     <w:lsdException w:name="annotation subject" w:semiHidden="1" w:unhideWhenUsed="1"/>
     <w:lsdException w:name="No List" w:semiHidden="1" w:unhideWhenUsed="1"/>
     <w:lsdException w:name="Outline List 1" w:semiHidden="1" w:unhideWhenUsed="1"/>
@@ -4730,11 +4721,8 @@
     <w:lsdException w:name="Table Contemporary" w:semiHidden="1" w:unhideWhenUsed="1"/>
     <w:lsdException w:name="Table Elegant" w:semiHidden="1" w:unhideWhenUsed="1"/>
     <w:lsdException w:name="Table Professional" w:semiHidden="1" w:unhideWhenUsed="1"/>
-    <w:lsdException w:name="Table Subtle 1" w:semiHidden="1" w:unhideWhenUsed="1"/>
     <w:lsdException w:name="Table Subtle 2" w:semiHidden="1" w:unhideWhenUsed="1"/>
     <w:lsdException w:name="Table Web 1" w:semiHidden="1" w:unhideWhenUsed="1"/>
-    <w:lsdException w:name="Table Web 2" w:semiHidden="1" w:unhideWhenUsed="1"/>
-    <w:lsdException w:name="Table Web 3" w:semiHidden="1" w:unhideWhenUsed="1"/>
     <w:lsdException w:name="Balloon Text" w:semiHidden="1" w:unhideWhenUsed="1"/>
     <w:lsdException w:name="Table Grid" w:uiPriority="39"/>
     <w:lsdException w:name="Table Theme" w:semiHidden="1" w:unhideWhenUsed="1"/>
@@ -4953,6 +4941,11 @@
     <w:lsdException w:name="List Table 5 Dark Accent 6" w:uiPriority="50"/>
     <w:lsdException w:name="List Table 6 Colorful Accent 6" w:uiPriority="51"/>
     <w:lsdException w:name="List Table 7 Colorful Accent 6" w:uiPriority="52"/>
+    <w:lsdException w:name="Mention" w:semiHidden="1" w:unhideWhenUsed="1"/>
+    <w:lsdException w:name="Smart Hyperlink" w:semiHidden="1" w:unhideWhenUsed="1"/>
+    <w:lsdException w:name="Hashtag" w:semiHidden="1" w:unhideWhenUsed="1"/>
+    <w:lsdException w:name="Unresolved Mention" w:semiHidden="1" w:unhideWhenUsed="1"/>
+    <w:lsdException w:name="Smart Link" w:semiHidden="1" w:unhideWhenUsed="1"/>
   </w:latentStyles>
   <w:style w:type="paragraph" w:default="1" w:styleId="Normal">
     <w:name w:val="Normal"/>
@@ -5011,6 +5004,7 @@
   <w:style w:type="character" w:default="1" w:styleId="DefaultParagraphFont">
     <w:name w:val="Default Paragraph Font"/>
     <w:uiPriority w:val="1"/>
+    <w:semiHidden/>
     <w:unhideWhenUsed/>
   </w:style>
   <w:style w:type="table" w:default="1" w:styleId="TableNormal">
@@ -5124,8 +5118,8 @@
       <w:u w:val="single"/>
     </w:rPr>
   </w:style>
-  <w:style w:type="character" w:customStyle="1" w:styleId="UnresolvedMention">
-    <w:name w:val="Unresolved Mention"/>
+  <w:style w:type="character" w:customStyle="1" w:styleId="UnresolvedMention1">
+    <w:name w:val="Unresolved Mention1"/>
     <w:basedOn w:val="DefaultParagraphFont"/>
     <w:uiPriority w:val="99"/>
     <w:semiHidden/>
@@ -5623,7 +5617,7 @@
 </file>
 
 <file path=customXml/itemProps1.xml><?xml version="1.0" encoding="utf-8"?>
-<ds:datastoreItem xmlns:ds="http://schemas.openxmlformats.org/officeDocument/2006/customXml" ds:itemID="{146CC3F5-B86E-4052-A2C8-CF47152DE31E}">
+<ds:datastoreItem xmlns:ds="http://schemas.openxmlformats.org/officeDocument/2006/customXml" ds:itemID="{AE78E49D-767C-4ECA-8C05-54E627ACEF34}">
   <ds:schemaRefs>
     <ds:schemaRef ds:uri="http://schemas.openxmlformats.org/officeDocument/2006/bibliography"/>
   </ds:schemaRefs>

</xml_diff>